<commit_message>
updated notes to literature/papers
(+) signs behind the titles mean the relevance for our project
numbers of titles can be found in updated literature folder "Literatur" (not the old one)
</commit_message>
<xml_diff>
--- a/Reference/ML_Literaturnotizen.docx
+++ b/Reference/ML_Literaturnotizen.docx
@@ -61,15 +61,45 @@
       </w:pPr>
       <w:r>
         <w:rPr>
-          <w:lang w:val="en-US"/>
-        </w:rPr>
-        <w:t>Machine-Learning-Enabled Foil Design Assistan</w:t>
-      </w:r>
-      <w:r>
-        <w:rPr>
-          <w:lang w:val="en-US"/>
-        </w:rPr>
-        <w:t>t</w:t>
+          <w:b/>
+          <w:bCs/>
+          <w:lang w:val="en-US"/>
+        </w:rPr>
+        <w:t>Machine-Learning-Enabled Foil Design Assistant</w:t>
+      </w:r>
+      <w:r>
+        <w:rPr>
+          <w:lang w:val="en-US"/>
+        </w:rPr>
+        <w:t xml:space="preserve"> ++</w:t>
+      </w:r>
+    </w:p>
+    <w:p>
+      <w:pPr>
+        <w:pStyle w:val="Listenabsatz"/>
+        <w:rPr>
+          <w:lang w:val="en-US"/>
+        </w:rPr>
+      </w:pPr>
+      <w:r>
+        <w:rPr>
+          <w:lang w:val="en-US"/>
+        </w:rPr>
+        <w:t>Forward and Reverse Design (Optimization) -&gt; Foil Design Assistant Software</w:t>
+      </w:r>
+    </w:p>
+    <w:p>
+      <w:pPr>
+        <w:pStyle w:val="Listenabsatz"/>
+        <w:rPr>
+          <w:lang w:val="en-US"/>
+        </w:rPr>
+      </w:pPr>
+      <w:r>
+        <w:rPr>
+          <w:lang w:val="en-US"/>
+        </w:rPr>
+        <w:t>Reverse: XFOIL for coefficients</w:t>
       </w:r>
     </w:p>
     <w:p>
@@ -148,13 +178,25 @@
         <w:rPr>
           <w:lang w:val="en-GB"/>
         </w:rPr>
+        <w:t xml:space="preserve"> encoded via</w:t>
+      </w:r>
+      <w:r>
+        <w:rPr>
+          <w:lang w:val="en-GB"/>
+        </w:rPr>
         <w:t xml:space="preserve"> </w:t>
       </w:r>
       <w:r>
         <w:rPr>
           <w:lang w:val="en-GB"/>
         </w:rPr>
-        <w:t>encoded via</w:t>
+        <w:t>point sets of varying lengths</w:t>
+      </w:r>
+      <w:r>
+        <w:rPr>
+          <w:lang w:val="en-GB"/>
+        </w:rPr>
+        <w:t>)</w:t>
       </w:r>
       <w:r>
         <w:rPr>
@@ -166,13 +208,55 @@
         <w:rPr>
           <w:lang w:val="en-GB"/>
         </w:rPr>
-        <w:t>point sets of varying lengths</w:t>
-      </w:r>
-      <w:r>
-        <w:rPr>
-          <w:lang w:val="en-GB"/>
-        </w:rPr>
-        <w:t>)</w:t>
+        <w:t>Dataset Vectors</w:t>
+      </w:r>
+    </w:p>
+    <w:p>
+      <w:pPr>
+        <w:pStyle w:val="Listenabsatz"/>
+        <w:jc w:val="both"/>
+        <w:rPr>
+          <w:lang w:val="en-GB"/>
+        </w:rPr>
+      </w:pPr>
+      <w:r>
+        <w:rPr>
+          <w:lang w:val="en-GB"/>
+        </w:rPr>
+        <w:t xml:space="preserve">Regression ANN models, </w:t>
+      </w:r>
+      <w:r>
+        <w:rPr>
+          <w:lang w:val="en-GB"/>
+        </w:rPr>
+        <w:t>Multivariate Linear Regression (MLR)</w:t>
+      </w:r>
+      <w:r>
+        <w:rPr>
+          <w:lang w:val="en-GB"/>
+        </w:rPr>
+        <w:t xml:space="preserve">, </w:t>
+      </w:r>
+      <w:r>
+        <w:rPr>
+          <w:lang w:val="en-GB"/>
+        </w:rPr>
+        <w:t xml:space="preserve">feedforward Artificial </w:t>
+      </w:r>
+    </w:p>
+    <w:p>
+      <w:pPr>
+        <w:pStyle w:val="Listenabsatz"/>
+        <w:jc w:val="both"/>
+        <w:rPr>
+          <w:lang w:val="en-GB"/>
+        </w:rPr>
+      </w:pPr>
+      <w:r>
+        <w:rPr>
+          <w:lang w:val="en-GB"/>
+        </w:rPr>
+        <w:t>Neural Networks</w:t>
       </w:r>
       <w:r>
         <w:rPr>
@@ -184,28 +268,43 @@
         <w:rPr>
           <w:lang w:val="en-GB"/>
         </w:rPr>
-        <w:t>Dataset Vectors</w:t>
-      </w:r>
-    </w:p>
-    <w:p>
-      <w:pPr>
-        <w:pStyle w:val="Listenabsatz"/>
-        <w:jc w:val="both"/>
-        <w:rPr>
-          <w:lang w:val="en-GB"/>
-        </w:rPr>
-      </w:pPr>
-      <w:r>
-        <w:rPr>
-          <w:lang w:val="en-GB"/>
-        </w:rPr>
-        <w:t xml:space="preserve">Regression ANN models, </w:t>
-      </w:r>
-      <w:r>
-        <w:rPr>
-          <w:lang w:val="en-GB"/>
-        </w:rPr>
-        <w:t>Multivariate Linear Regression (MLR)</w:t>
+        <w:t>trained with Levenberg–Marquardt (LM) back-propagation, and</w:t>
+      </w:r>
+      <w:r>
+        <w:rPr>
+          <w:lang w:val="en-GB"/>
+        </w:rPr>
+        <w:t xml:space="preserve"> </w:t>
+      </w:r>
+      <w:r>
+        <w:rPr>
+          <w:lang w:val="en-GB"/>
+        </w:rPr>
+        <w:t>LM with Bayesian Regularization</w:t>
+      </w:r>
+      <w:r>
+        <w:rPr>
+          <w:lang w:val="en-GB"/>
+        </w:rPr>
+        <w:t>, Layers: Input</w:t>
+      </w:r>
+      <w:r>
+        <w:rPr>
+          <w:lang w:val="en-GB"/>
+        </w:rPr>
+        <w:t xml:space="preserve"> 17-32 Parameters</w:t>
+      </w:r>
+      <w:r>
+        <w:rPr>
+          <w:lang w:val="en-GB"/>
+        </w:rPr>
+        <w:t>, Hidden (20-30 Neurons), Output</w:t>
+      </w:r>
+      <w:r>
+        <w:rPr>
+          <w:lang w:val="en-GB"/>
+        </w:rPr>
+        <w:t xml:space="preserve"> (9-19 values)</w:t>
       </w:r>
       <w:r>
         <w:rPr>
@@ -217,22 +316,7 @@
         <w:rPr>
           <w:lang w:val="en-GB"/>
         </w:rPr>
-        <w:t xml:space="preserve">feedforward Artificial </w:t>
-      </w:r>
-    </w:p>
-    <w:p>
-      <w:pPr>
-        <w:pStyle w:val="Listenabsatz"/>
-        <w:jc w:val="both"/>
-        <w:rPr>
-          <w:lang w:val="en-GB"/>
-        </w:rPr>
-      </w:pPr>
-      <w:r>
-        <w:rPr>
-          <w:lang w:val="en-GB"/>
-        </w:rPr>
-        <w:t>Neural Networks</w:t>
+        <w:t>hyperbolic tangent sigmoid</w:t>
       </w:r>
       <w:r>
         <w:rPr>
@@ -244,78 +328,6 @@
         <w:rPr>
           <w:lang w:val="en-GB"/>
         </w:rPr>
-        <w:t>trained with</w:t>
-      </w:r>
-      <w:r>
-        <w:rPr>
-          <w:lang w:val="en-GB"/>
-        </w:rPr>
-        <w:t xml:space="preserve"> </w:t>
-      </w:r>
-      <w:r>
-        <w:rPr>
-          <w:lang w:val="en-GB"/>
-        </w:rPr>
-        <w:t>Levenberg–Marquardt (LM) back-propagation, and</w:t>
-      </w:r>
-      <w:r>
-        <w:rPr>
-          <w:lang w:val="en-GB"/>
-        </w:rPr>
-        <w:t xml:space="preserve"> </w:t>
-      </w:r>
-      <w:r>
-        <w:rPr>
-          <w:lang w:val="en-GB"/>
-        </w:rPr>
-        <w:t>LM with Bayesian Regularization</w:t>
-      </w:r>
-      <w:r>
-        <w:rPr>
-          <w:lang w:val="en-GB"/>
-        </w:rPr>
-        <w:t>, Layers: Input</w:t>
-      </w:r>
-      <w:r>
-        <w:rPr>
-          <w:lang w:val="en-GB"/>
-        </w:rPr>
-        <w:t xml:space="preserve"> 17-32 Parameters</w:t>
-      </w:r>
-      <w:r>
-        <w:rPr>
-          <w:lang w:val="en-GB"/>
-        </w:rPr>
-        <w:t>, Hidden (20-30 Neurons), Output</w:t>
-      </w:r>
-      <w:r>
-        <w:rPr>
-          <w:lang w:val="en-GB"/>
-        </w:rPr>
-        <w:t xml:space="preserve"> (9-19 values)</w:t>
-      </w:r>
-      <w:r>
-        <w:rPr>
-          <w:lang w:val="en-GB"/>
-        </w:rPr>
-        <w:t xml:space="preserve">, </w:t>
-      </w:r>
-      <w:r>
-        <w:rPr>
-          <w:lang w:val="en-GB"/>
-        </w:rPr>
-        <w:t>hyperbolic tangent sigmoid</w:t>
-      </w:r>
-      <w:r>
-        <w:rPr>
-          <w:lang w:val="en-GB"/>
-        </w:rPr>
-        <w:t xml:space="preserve"> </w:t>
-      </w:r>
-      <w:r>
-        <w:rPr>
-          <w:lang w:val="en-GB"/>
-        </w:rPr>
         <w:t>activation</w:t>
       </w:r>
       <w:r>
@@ -323,46 +335,6 @@
           <w:lang w:val="en-GB"/>
         </w:rPr>
         <w:t xml:space="preserve"> functions</w:t>
-      </w:r>
-    </w:p>
-    <w:p>
-      <w:pPr>
-        <w:pStyle w:val="Listenabsatz"/>
-        <w:rPr>
-          <w:lang w:val="en-US"/>
-        </w:rPr>
-      </w:pPr>
-      <w:r>
-        <w:rPr>
-          <w:lang w:val="en-US"/>
-        </w:rPr>
-        <w:t>Forward and Reverse Design (Optimization)</w:t>
-      </w:r>
-      <w:r>
-        <w:rPr>
-          <w:lang w:val="en-US"/>
-        </w:rPr>
-        <w:t xml:space="preserve"> -&gt; </w:t>
-      </w:r>
-      <w:r>
-        <w:rPr>
-          <w:lang w:val="en-US"/>
-        </w:rPr>
-        <w:t>Foil Design Assistant Software</w:t>
-      </w:r>
-    </w:p>
-    <w:p>
-      <w:pPr>
-        <w:pStyle w:val="Listenabsatz"/>
-        <w:rPr>
-          <w:lang w:val="en-US"/>
-        </w:rPr>
-      </w:pPr>
-      <w:r>
-        <w:rPr>
-          <w:lang w:val="en-US"/>
-        </w:rPr>
-        <w:t>Reverse: XFOIL for coefficients</w:t>
       </w:r>
     </w:p>
     <w:p>
@@ -386,6 +358,8 @@
       </w:pPr>
       <w:r>
         <w:rPr>
+          <w:b/>
+          <w:bCs/>
           <w:lang w:val="en-US"/>
         </w:rPr>
         <w:t>Multi-Objective Optimization of Low Reynolds Number Airfoil Using Convolutional Neural Network and Non-Dominated Sorting Genetic Algorithm</w:t>
@@ -394,7 +368,7 @@
         <w:rPr>
           <w:lang w:val="en-US"/>
         </w:rPr>
-        <w:t xml:space="preserve"> +++</w:t>
+        <w:t xml:space="preserve"> ++</w:t>
       </w:r>
     </w:p>
     <w:p>
@@ -550,9 +524,37 @@
       </w:pPr>
       <w:r>
         <w:rPr>
+          <w:b/>
+          <w:bCs/>
           <w:lang w:val="en-US"/>
         </w:rPr>
         <w:t>Machine learning in aerodynamic shape optimization</w:t>
+      </w:r>
+      <w:r>
+        <w:rPr>
+          <w:lang w:val="en-US"/>
+        </w:rPr>
+        <w:t xml:space="preserve"> </w:t>
+      </w:r>
+      <w:r>
+        <w:rPr>
+          <w:lang w:val="en-US"/>
+        </w:rPr>
+        <w:t>0</w:t>
+      </w:r>
+    </w:p>
+    <w:p>
+      <w:pPr>
+        <w:pStyle w:val="Listenabsatz"/>
+        <w:rPr>
+          <w:lang w:val="en-US"/>
+        </w:rPr>
+      </w:pPr>
+      <w:r>
+        <w:rPr>
+          <w:lang w:val="en-US"/>
+        </w:rPr>
+        <w:t>Overview and comparison over optimization and ML methods</w:t>
       </w:r>
     </w:p>
     <w:p>
@@ -568,21 +570,31 @@
       </w:pPr>
       <w:r>
         <w:rPr>
-          <w:lang w:val="en-US"/>
-        </w:rPr>
-        <w:t>A reinforcement learning approach</w:t>
-      </w:r>
-      <w:r>
-        <w:rPr>
-          <w:lang w:val="en-US"/>
-        </w:rPr>
-        <w:t xml:space="preserve"> </w:t>
-      </w:r>
-      <w:r>
-        <w:rPr>
-          <w:lang w:val="en-US"/>
-        </w:rPr>
-        <w:t>to airfoil shape optimization</w:t>
+          <w:b/>
+          <w:bCs/>
+          <w:lang w:val="en-US"/>
+        </w:rPr>
+        <w:t>A reinforcement learning approach to airfoil shape optimization</w:t>
+      </w:r>
+      <w:r>
+        <w:rPr>
+          <w:lang w:val="en-US"/>
+        </w:rPr>
+        <w:t xml:space="preserve"> 0</w:t>
+      </w:r>
+    </w:p>
+    <w:p>
+      <w:pPr>
+        <w:pStyle w:val="Listenabsatz"/>
+        <w:rPr>
+          <w:lang w:val="en-US"/>
+        </w:rPr>
+      </w:pPr>
+      <w:r>
+        <w:rPr>
+          <w:lang w:val="en-US"/>
+        </w:rPr>
+        <w:t>Reinforcement learning coupled with deep NN</w:t>
       </w:r>
     </w:p>
     <w:p>
@@ -598,9 +610,81 @@
       </w:pPr>
       <w:r>
         <w:rPr>
+          <w:b/>
+          <w:bCs/>
           <w:lang w:val="en-US"/>
         </w:rPr>
         <w:t>An inverse design method for supercritical airfoil</w:t>
+      </w:r>
+      <w:r>
+        <w:rPr>
+          <w:lang w:val="en-US"/>
+        </w:rPr>
+        <w:t xml:space="preserve"> +++</w:t>
+      </w:r>
+      <w:r>
+        <w:rPr>
+          <w:lang w:val="en-US"/>
+        </w:rPr>
+        <w:t xml:space="preserve"> (further literature links)</w:t>
+      </w:r>
+    </w:p>
+    <w:p>
+      <w:pPr>
+        <w:pStyle w:val="Listenabsatz"/>
+        <w:rPr>
+          <w:lang w:val="en-GB"/>
+        </w:rPr>
+      </w:pPr>
+      <w:r>
+        <w:rPr>
+          <w:lang w:val="en-GB"/>
+        </w:rPr>
+        <w:t>Wall Ma -&gt; Airfoil shape (Ma also generative generated)</w:t>
+      </w:r>
+    </w:p>
+    <w:p>
+      <w:pPr>
+        <w:pStyle w:val="Listenabsatz"/>
+        <w:rPr>
+          <w:lang w:val="en-GB"/>
+        </w:rPr>
+      </w:pPr>
+      <w:r>
+        <w:rPr>
+          <w:lang w:val="en-US"/>
+        </w:rPr>
+        <w:t xml:space="preserve">Mapping model: GAN -&gt; </w:t>
+      </w:r>
+      <w:r>
+        <w:rPr>
+          <w:lang w:val="en-US"/>
+        </w:rPr>
+        <w:t>i</w:t>
+      </w:r>
+      <w:r>
+        <w:rPr>
+          <w:lang w:val="en-US"/>
+        </w:rPr>
+        <w:t xml:space="preserve">nput 256 neurons, 2 hidden layers </w:t>
+      </w:r>
+      <w:r>
+        <w:rPr>
+          <w:lang w:val="en-US"/>
+        </w:rPr>
+        <w:t xml:space="preserve">each 64 neurons, outputlayer 255 neurons; </w:t>
+      </w:r>
+      <w:r>
+        <w:rPr>
+          <w:lang w:val="en-US"/>
+        </w:rPr>
+        <w:t>hyperbolic tangent (tanh)</w:t>
+      </w:r>
+      <w:r>
+        <w:rPr>
+          <w:lang w:val="en-US"/>
+        </w:rPr>
+        <w:t xml:space="preserve"> as activation function; input/output tensors normalized; Pytorch; test/train datasets: 10/90; Adam Optimizer; lr0.0003; batch size 256; 2000 epochs</w:t>
       </w:r>
     </w:p>
     <w:p>
@@ -616,10 +700,18 @@
       </w:pPr>
       <w:r>
         <w:rPr>
+          <w:b/>
+          <w:bCs/>
           <w:lang w:val="en-US"/>
         </w:rPr>
         <w:t>High Reynolds number airfoil turbulence modeling method based on machine learning technique</w:t>
       </w:r>
+      <w:r>
+        <w:rPr>
+          <w:lang w:val="en-US"/>
+        </w:rPr>
+        <w:t xml:space="preserve"> +</w:t>
+      </w:r>
     </w:p>
     <w:p>
       <w:pPr>
@@ -637,17 +729,837 @@
     </w:p>
     <w:p>
       <w:pPr>
+        <w:pStyle w:val="Listenabsatz"/>
+        <w:rPr>
+          <w:lang w:val="en-US"/>
+        </w:rPr>
+      </w:pPr>
+      <w:r>
+        <w:rPr>
+          <w:lang w:val="en-US"/>
+        </w:rPr>
+        <w:t>MLP (</w:t>
+      </w:r>
+      <w:r>
+        <w:rPr>
+          <w:lang w:val="en-US"/>
+        </w:rPr>
+        <w:t>Multi-Layer</w:t>
+      </w:r>
+      <w:r>
+        <w:rPr>
+          <w:lang w:val="en-US"/>
+        </w:rPr>
+        <w:t xml:space="preserve"> Perceptron), Pytorch, Adam, batch size 128, lr0.003, training epoch 300, error order 10E-5</w:t>
+      </w:r>
+    </w:p>
+    <w:p>
+      <w:pPr>
+        <w:pStyle w:val="Listenabsatz"/>
+        <w:rPr>
+          <w:lang w:val="en-US"/>
+        </w:rPr>
+      </w:pPr>
+    </w:p>
+    <w:p>
+      <w:pPr>
+        <w:pStyle w:val="Listenabsatz"/>
+        <w:numPr>
+          <w:ilvl w:val="0"/>
+          <w:numId w:val="1"/>
+        </w:numPr>
+        <w:rPr>
+          <w:lang w:val="en-US"/>
+        </w:rPr>
+      </w:pPr>
+      <w:r>
+        <w:rPr>
+          <w:b/>
+          <w:bCs/>
+          <w:lang w:val="en-US"/>
+        </w:rPr>
+        <w:t xml:space="preserve">Artificial neural network based inverse </w:t>
+      </w:r>
+      <w:r>
+        <w:rPr>
+          <w:b/>
+          <w:bCs/>
+          <w:lang w:val="en-US"/>
+        </w:rPr>
+        <w:t>design Airfoils</w:t>
+      </w:r>
+      <w:r>
+        <w:rPr>
+          <w:b/>
+          <w:bCs/>
+          <w:lang w:val="en-US"/>
+        </w:rPr>
+        <w:t xml:space="preserve"> and wings</w:t>
+      </w:r>
+      <w:r>
+        <w:rPr>
+          <w:lang w:val="en-US"/>
+        </w:rPr>
+        <w:t xml:space="preserve"> +++</w:t>
+      </w:r>
+    </w:p>
+    <w:p>
+      <w:pPr>
+        <w:pStyle w:val="Listenabsatz"/>
+        <w:rPr>
+          <w:lang w:val="en-US"/>
+        </w:rPr>
+      </w:pPr>
+      <w:r>
+        <w:rPr>
+          <w:lang w:val="en-US"/>
+        </w:rPr>
+        <w:t>Inverse Design of airfoil and wing shape:</w:t>
+      </w:r>
+      <w:r>
+        <w:rPr>
+          <w:lang w:val="en-US"/>
+        </w:rPr>
+        <w:t xml:space="preserve"> different Parameters;</w:t>
+      </w:r>
+      <w:r>
+        <w:rPr>
+          <w:lang w:val="en-US"/>
+        </w:rPr>
+        <w:t xml:space="preserve"> Comparison of 3 ANNs: Backpropagation, </w:t>
+      </w:r>
+      <w:r>
+        <w:rPr>
+          <w:lang w:val="en-US"/>
+        </w:rPr>
+        <w:t>Radial Basis Function</w:t>
+      </w:r>
+      <w:r>
+        <w:rPr>
+          <w:lang w:val="en-US"/>
+        </w:rPr>
+        <w:t xml:space="preserve"> and </w:t>
+      </w:r>
+      <w:r>
+        <w:rPr>
+          <w:lang w:val="en-US"/>
+        </w:rPr>
+        <w:t>General Regression Neural Networ</w:t>
+      </w:r>
+      <w:r>
+        <w:rPr>
+          <w:lang w:val="en-US"/>
+        </w:rPr>
+        <w:t>k</w:t>
+      </w:r>
+    </w:p>
+    <w:p>
+      <w:pPr>
+        <w:pStyle w:val="Listenabsatz"/>
+        <w:rPr>
+          <w:lang w:val="en-GB"/>
+        </w:rPr>
+      </w:pPr>
+      <w:r>
+        <w:rPr>
+          <w:u w:val="single"/>
+          <w:lang w:val="en-GB"/>
+        </w:rPr>
+        <w:t>BP</w:t>
+      </w:r>
+      <w:r>
+        <w:rPr>
+          <w:u w:val="single"/>
+          <w:lang w:val="en-GB"/>
+        </w:rPr>
+        <w:t xml:space="preserve"> </w:t>
+      </w:r>
+      <w:r>
+        <w:rPr>
+          <w:u w:val="single"/>
+          <w:lang w:val="en-GB"/>
+        </w:rPr>
+        <w:t>configuration</w:t>
+      </w:r>
+      <w:r>
+        <w:rPr>
+          <w:u w:val="single"/>
+          <w:lang w:val="en-GB"/>
+        </w:rPr>
+        <w:t xml:space="preserve"> (choice)</w:t>
+      </w:r>
+      <w:r>
+        <w:rPr>
+          <w:lang w:val="en-GB"/>
+        </w:rPr>
+        <w:t>:</w:t>
+      </w:r>
+    </w:p>
+    <w:p>
+      <w:pPr>
+        <w:pStyle w:val="Listenabsatz"/>
+        <w:rPr>
+          <w:lang w:val="en-GB"/>
+        </w:rPr>
+      </w:pPr>
+      <w:r>
+        <w:rPr>
+          <w:lang w:val="en-GB"/>
+        </w:rPr>
+        <w:lastRenderedPageBreak/>
+        <w:t>learning algorithm</w:t>
+      </w:r>
+      <w:r>
+        <w:rPr>
+          <w:lang w:val="en-GB"/>
+        </w:rPr>
+        <w:t xml:space="preserve"> </w:t>
+      </w:r>
+      <w:r>
+        <w:rPr>
+          <w:lang w:val="en-GB"/>
+        </w:rPr>
+        <w:t>Learngdm</w:t>
+      </w:r>
+    </w:p>
+    <w:p>
+      <w:pPr>
+        <w:pStyle w:val="Listenabsatz"/>
+        <w:rPr>
+          <w:lang w:val="en-GB"/>
+        </w:rPr>
+      </w:pPr>
+      <w:r>
+        <w:rPr>
+          <w:lang w:val="en-GB"/>
+        </w:rPr>
+        <w:t>input neuron transferring function</w:t>
+      </w:r>
+      <w:r>
+        <w:rPr>
+          <w:lang w:val="en-GB"/>
+        </w:rPr>
+        <w:t xml:space="preserve"> </w:t>
+      </w:r>
+      <w:r>
+        <w:rPr>
+          <w:lang w:val="en-GB"/>
+        </w:rPr>
+        <w:t>tan</w:t>
+      </w:r>
+      <w:r>
+        <w:rPr>
+          <w:lang w:val="en-GB"/>
+        </w:rPr>
+        <w:t xml:space="preserve"> </w:t>
+      </w:r>
+      <w:r>
+        <w:rPr>
+          <w:lang w:val="en-GB"/>
+        </w:rPr>
+        <w:t>sig</w:t>
+      </w:r>
+    </w:p>
+    <w:p>
+      <w:pPr>
+        <w:pStyle w:val="Listenabsatz"/>
+        <w:rPr>
+          <w:lang w:val="en-GB"/>
+        </w:rPr>
+      </w:pPr>
+      <w:r>
+        <w:rPr>
+          <w:lang w:val="en-GB"/>
+        </w:rPr>
+        <w:t>output neuron transferring function</w:t>
+      </w:r>
+      <w:r>
+        <w:rPr>
+          <w:lang w:val="en-GB"/>
+        </w:rPr>
+        <w:t xml:space="preserve"> </w:t>
+      </w:r>
+      <w:r>
+        <w:rPr>
+          <w:lang w:val="en-GB"/>
+        </w:rPr>
+        <w:t>purelin</w:t>
+      </w:r>
+    </w:p>
+    <w:p>
+      <w:pPr>
+        <w:pStyle w:val="Listenabsatz"/>
+        <w:rPr>
+          <w:lang w:val="en-GB"/>
+        </w:rPr>
+      </w:pPr>
+      <w:r>
+        <w:rPr>
+          <w:lang w:val="en-GB"/>
+        </w:rPr>
+        <w:t>error range of network training10−5</w:t>
+      </w:r>
+    </w:p>
+    <w:p>
+      <w:pPr>
+        <w:pStyle w:val="Listenabsatz"/>
+        <w:rPr>
+          <w:lang w:val="en-GB"/>
+        </w:rPr>
+      </w:pPr>
+      <w:r>
+        <w:rPr>
+          <w:lang w:val="en-GB"/>
+        </w:rPr>
+        <w:t>training step0.1</w:t>
+      </w:r>
+    </w:p>
+    <w:p>
+      <w:pPr>
+        <w:pStyle w:val="Listenabsatz"/>
+        <w:rPr>
+          <w:lang w:val="en-GB"/>
+        </w:rPr>
+      </w:pPr>
+      <w:r>
+        <w:rPr>
+          <w:lang w:val="en-GB"/>
+        </w:rPr>
+        <w:t>top limit of steps1000</w:t>
+      </w:r>
+    </w:p>
+    <w:p>
+      <w:pPr>
+        <w:pStyle w:val="Listenabsatz"/>
+        <w:rPr>
+          <w:lang w:val="en-GB"/>
+        </w:rPr>
+      </w:pPr>
+      <w:r>
+        <w:rPr>
+          <w:lang w:val="en-GB"/>
+        </w:rPr>
+        <w:t>hidden layers7</w:t>
+      </w:r>
+    </w:p>
+    <w:p>
+      <w:pPr>
+        <w:pStyle w:val="Listenabsatz"/>
+        <w:rPr>
+          <w:lang w:val="en-GB"/>
+        </w:rPr>
+      </w:pPr>
+      <w:r>
+        <w:rPr>
+          <w:lang w:val="en-GB"/>
+        </w:rPr>
+        <w:t>RBF</w:t>
+      </w:r>
+      <w:r>
+        <w:rPr>
+          <w:lang w:val="en-GB"/>
+        </w:rPr>
+        <w:t xml:space="preserve"> </w:t>
+      </w:r>
+      <w:r>
+        <w:rPr>
+          <w:lang w:val="en-GB"/>
+        </w:rPr>
+        <w:t>configuration:</w:t>
+      </w:r>
+    </w:p>
+    <w:p>
+      <w:pPr>
+        <w:pStyle w:val="Listenabsatz"/>
+        <w:rPr>
+          <w:lang w:val="en-GB"/>
+        </w:rPr>
+      </w:pPr>
+      <w:r>
+        <w:rPr>
+          <w:lang w:val="en-GB"/>
+        </w:rPr>
+        <w:t>hidden layer activation function</w:t>
+      </w:r>
+      <w:r>
+        <w:rPr>
+          <w:lang w:val="en-GB"/>
+        </w:rPr>
+        <w:t xml:space="preserve"> </w:t>
+      </w:r>
+      <w:r>
+        <w:rPr>
+          <w:lang w:val="en-GB"/>
+        </w:rPr>
+        <w:t>Gaussian nucleus function</w:t>
+      </w:r>
+    </w:p>
+    <w:p>
+      <w:pPr>
+        <w:pStyle w:val="Listenabsatz"/>
+        <w:rPr>
+          <w:lang w:val="en-GB"/>
+        </w:rPr>
+      </w:pPr>
+      <w:r>
+        <w:rPr>
+          <w:lang w:val="en-GB"/>
+        </w:rPr>
+        <w:t>radius base function expansion speed</w:t>
+      </w:r>
+      <w:r>
+        <w:rPr>
+          <w:lang w:val="en-GB"/>
+        </w:rPr>
+        <w:t xml:space="preserve"> </w:t>
+      </w:r>
+      <w:r>
+        <w:rPr>
+          <w:lang w:val="en-GB"/>
+        </w:rPr>
+        <w:t>0.8</w:t>
+      </w:r>
+    </w:p>
+    <w:p>
+      <w:pPr>
+        <w:pStyle w:val="Listenabsatz"/>
+        <w:rPr>
+          <w:lang w:val="en-GB"/>
+        </w:rPr>
+      </w:pPr>
+      <w:r>
+        <w:rPr>
+          <w:lang w:val="en-GB"/>
+        </w:rPr>
+        <w:t>hidden layer nodes</w:t>
+      </w:r>
+      <w:r>
+        <w:rPr>
+          <w:lang w:val="en-GB"/>
+        </w:rPr>
+        <w:t xml:space="preserve"> </w:t>
+      </w:r>
+      <w:r>
+        <w:rPr>
+          <w:lang w:val="en-GB"/>
+        </w:rPr>
+        <w:t>as many as input layer nodes numbers</w:t>
+      </w:r>
+    </w:p>
+    <w:p>
+      <w:pPr>
+        <w:pStyle w:val="Listenabsatz"/>
+        <w:rPr>
+          <w:lang w:val="en-GB"/>
+        </w:rPr>
+      </w:pPr>
+      <w:r>
+        <w:rPr>
+          <w:lang w:val="en-GB"/>
+        </w:rPr>
+        <w:t>GRNN</w:t>
+      </w:r>
+      <w:r>
+        <w:rPr>
+          <w:lang w:val="en-GB"/>
+        </w:rPr>
+        <w:t xml:space="preserve"> </w:t>
+      </w:r>
+      <w:r>
+        <w:rPr>
+          <w:lang w:val="en-GB"/>
+        </w:rPr>
+        <w:t>configuration:</w:t>
+      </w:r>
+    </w:p>
+    <w:p>
+      <w:pPr>
+        <w:pStyle w:val="Listenabsatz"/>
+        <w:rPr>
+          <w:lang w:val="en-GB"/>
+        </w:rPr>
+      </w:pPr>
+      <w:r>
+        <w:rPr>
+          <w:lang w:val="en-GB"/>
+        </w:rPr>
+        <w:t>expansion const0.1 0.2, in</w:t>
+      </w:r>
+      <w:r>
+        <w:rPr>
+          <w:lang w:val="en-GB"/>
+        </w:rPr>
+        <w:t xml:space="preserve"> </w:t>
+      </w:r>
+      <w:r>
+        <w:rPr>
+          <w:lang w:val="en-GB"/>
+        </w:rPr>
+        <w:t>order to seek accurate solution</w:t>
+      </w:r>
+    </w:p>
+    <w:p>
+      <w:pPr>
+        <w:pStyle w:val="Listenabsatz"/>
+        <w:rPr>
+          <w:lang w:val="en-GB"/>
+        </w:rPr>
+      </w:pPr>
+      <w:r>
+        <w:rPr>
+          <w:lang w:val="en-GB"/>
+        </w:rPr>
+        <w:t xml:space="preserve">interval </w:t>
+      </w:r>
+      <w:r>
+        <w:rPr>
+          <w:lang w:val="en-GB"/>
+        </w:rPr>
+        <w:t>0.1</w:t>
+      </w:r>
+    </w:p>
+    <w:p>
+      <w:pPr>
+        <w:pStyle w:val="Listenabsatz"/>
+        <w:rPr>
+          <w:lang w:val="en-GB"/>
+        </w:rPr>
+      </w:pPr>
+      <w:r>
+        <w:rPr>
+          <w:lang w:val="en-GB"/>
+        </w:rPr>
+        <w:t xml:space="preserve">Airfoil reverse design: </w:t>
+      </w:r>
+      <w:r>
+        <w:rPr>
+          <w:lang w:val="en-GB"/>
+        </w:rPr>
+        <w:t xml:space="preserve">Ma=0.705, Re=23,000,000, </w:t>
+      </w:r>
+      <w:r>
+        <w:rPr>
+          <w:lang w:val="en-GB"/>
+        </w:rPr>
+        <w:t>alpha</w:t>
+      </w:r>
+      <w:r>
+        <w:rPr>
+          <w:lang w:val="en-GB"/>
+        </w:rPr>
+        <w:t xml:space="preserve"> 2.53deg</w:t>
+      </w:r>
+      <w:r>
+        <w:rPr>
+          <w:lang w:val="en-GB"/>
+        </w:rPr>
+        <w:t>; Database: 208 airfoils</w:t>
+      </w:r>
+    </w:p>
+    <w:p>
+      <w:pPr>
+        <w:pStyle w:val="Listenabsatz"/>
+        <w:numPr>
+          <w:ilvl w:val="0"/>
+          <w:numId w:val="1"/>
+        </w:numPr>
+        <w:rPr>
+          <w:lang w:val="en-US"/>
+        </w:rPr>
+      </w:pPr>
+      <w:r>
+        <w:rPr>
+          <w:b/>
+          <w:bCs/>
+          <w:lang w:val="en-US"/>
+        </w:rPr>
+        <w:t>Neural networks based airfoil generation for a given Cp using Bezier–PARSEC</w:t>
+      </w:r>
+      <w:r>
+        <w:rPr>
+          <w:lang w:val="en-US"/>
+        </w:rPr>
+        <w:t xml:space="preserve"> +++</w:t>
+      </w:r>
+    </w:p>
+    <w:p>
+      <w:pPr>
+        <w:pStyle w:val="Listenabsatz"/>
+        <w:rPr>
+          <w:lang w:val="en-US"/>
+        </w:rPr>
+      </w:pPr>
+      <w:r>
+        <w:rPr>
+          <w:lang w:val="en-US"/>
+        </w:rPr>
+        <w:t>Cp-distribution -&gt; optimized airfoil shapes</w:t>
+      </w:r>
+    </w:p>
+    <w:p>
+      <w:pPr>
+        <w:pStyle w:val="Listenabsatz"/>
+        <w:rPr>
+          <w:lang w:val="en-US"/>
+        </w:rPr>
+      </w:pPr>
+      <w:r>
+        <w:rPr>
+          <w:u w:val="single"/>
+          <w:lang w:val="en-US"/>
+        </w:rPr>
+        <w:t>F</w:t>
+      </w:r>
+      <w:r>
+        <w:rPr>
+          <w:u w:val="single"/>
+          <w:lang w:val="en-US"/>
+        </w:rPr>
+        <w:t>eedforward</w:t>
+      </w:r>
+      <w:r>
+        <w:rPr>
+          <w:u w:val="single"/>
+          <w:lang w:val="en-US"/>
+        </w:rPr>
+        <w:t xml:space="preserve"> </w:t>
+      </w:r>
+      <w:r>
+        <w:rPr>
+          <w:u w:val="single"/>
+          <w:lang w:val="en-US"/>
+        </w:rPr>
+        <w:t>backpropagation neural network</w:t>
+      </w:r>
+      <w:r>
+        <w:rPr>
+          <w:u w:val="single"/>
+          <w:lang w:val="en-US"/>
+        </w:rPr>
+        <w:t xml:space="preserve"> (chosen)</w:t>
+      </w:r>
+      <w:r>
+        <w:rPr>
+          <w:lang w:val="en-US"/>
+        </w:rPr>
+        <w:t>, generalized regression</w:t>
+      </w:r>
+      <w:r>
+        <w:rPr>
+          <w:lang w:val="en-US"/>
+        </w:rPr>
+        <w:t xml:space="preserve"> </w:t>
+      </w:r>
+      <w:r>
+        <w:rPr>
+          <w:lang w:val="en-US"/>
+        </w:rPr>
+        <w:t>network and a radial basis network</w:t>
+      </w:r>
+      <w:r>
+        <w:rPr>
+          <w:lang w:val="en-US"/>
+        </w:rPr>
+        <w:t xml:space="preserve"> in comparison</w:t>
+      </w:r>
+    </w:p>
+    <w:p>
+      <w:pPr>
+        <w:pStyle w:val="Listenabsatz"/>
+        <w:rPr>
+          <w:lang w:val="en-US"/>
+        </w:rPr>
+      </w:pPr>
+      <w:r>
+        <w:rPr>
+          <w:lang w:val="en-US"/>
+        </w:rPr>
+        <w:t>Tables with NN-Parameters</w:t>
+      </w:r>
+    </w:p>
+    <w:p>
+      <w:pPr>
+        <w:pStyle w:val="Listenabsatz"/>
+        <w:rPr>
+          <w:lang w:val="en-US"/>
+        </w:rPr>
+      </w:pPr>
+      <w:r>
+        <w:rPr>
+          <w:lang w:val="en-US"/>
+        </w:rPr>
+        <w:t>Bezier PARSEC</w:t>
+      </w:r>
+      <w:r>
+        <w:rPr>
+          <w:lang w:val="en-US"/>
+        </w:rPr>
+        <w:t xml:space="preserve"> </w:t>
+      </w:r>
+      <w:r>
+        <w:rPr>
+          <w:lang w:val="en-US"/>
+        </w:rPr>
+        <w:t>parametrization</w:t>
+      </w:r>
+      <w:r>
+        <w:rPr>
+          <w:lang w:val="en-US"/>
+        </w:rPr>
+        <w:t xml:space="preserve"> of airfoils</w:t>
+      </w:r>
+    </w:p>
+    <w:p>
+      <w:pPr>
+        <w:pStyle w:val="Listenabsatz"/>
+        <w:rPr>
+          <w:lang w:val="en-US"/>
+        </w:rPr>
+      </w:pPr>
+      <w:r>
+        <w:rPr>
+          <w:lang w:val="en-US"/>
+        </w:rPr>
+        <w:t>700 airfoils</w:t>
+      </w:r>
+    </w:p>
+    <w:p>
+      <w:pPr>
+        <w:pStyle w:val="Listenabsatz"/>
+        <w:rPr>
+          <w:lang w:val="en-US"/>
+        </w:rPr>
+      </w:pPr>
+      <w:r>
+        <w:rPr>
+          <w:lang w:val="en-US"/>
+        </w:rPr>
+        <w:t>Epoch=250-300 for FFBP</w:t>
+      </w:r>
+    </w:p>
+    <w:p>
+      <w:pPr>
+        <w:pStyle w:val="Listenabsatz"/>
+        <w:numPr>
+          <w:ilvl w:val="0"/>
+          <w:numId w:val="1"/>
+        </w:numPr>
+        <w:rPr>
+          <w:lang w:val="en-US"/>
+        </w:rPr>
+      </w:pPr>
+      <w:r>
+        <w:rPr>
+          <w:b/>
+          <w:bCs/>
+          <w:lang w:val="en-US"/>
+        </w:rPr>
+        <w:t>Inverse Design of Airfoil Using a Deep ConvolutionalNeural Network</w:t>
+      </w:r>
+      <w:r>
+        <w:rPr>
+          <w:lang w:val="en-US"/>
+        </w:rPr>
+        <w:t xml:space="preserve"> +++</w:t>
+      </w:r>
+    </w:p>
+    <w:p>
+      <w:pPr>
+        <w:pStyle w:val="Listenabsatz"/>
+        <w:rPr>
+          <w:lang w:val="en-US"/>
+        </w:rPr>
+      </w:pPr>
+      <w:r>
+        <w:rPr>
+          <w:lang w:val="en-US"/>
+        </w:rPr>
+        <w:t>Pressure distribution -&gt; airfoil shape</w:t>
+      </w:r>
+    </w:p>
+    <w:p>
+      <w:pPr>
+        <w:pStyle w:val="Listenabsatz"/>
+        <w:rPr>
+          <w:lang w:val="en-US"/>
+        </w:rPr>
+      </w:pPr>
+      <w:r>
+        <w:rPr>
+          <w:lang w:val="en-US"/>
+        </w:rPr>
+        <w:t xml:space="preserve">Xfoil for Cp-Data: Re=10000, alpha=3, </w:t>
+      </w:r>
+      <w:r>
+        <w:rPr>
+          <w:lang w:val="en-US"/>
+        </w:rPr>
+        <w:t>1343</w:t>
+      </w:r>
+      <w:r>
+        <w:rPr>
+          <w:lang w:val="en-US"/>
+        </w:rPr>
+        <w:t xml:space="preserve"> </w:t>
+      </w:r>
+      <w:r>
+        <w:rPr>
+          <w:lang w:val="en-US"/>
+        </w:rPr>
+        <w:t>airfoils</w:t>
+      </w:r>
+    </w:p>
+    <w:p>
+      <w:pPr>
+        <w:pStyle w:val="Listenabsatz"/>
+        <w:rPr>
+          <w:lang w:val="en-US"/>
+        </w:rPr>
+      </w:pPr>
+      <w:r>
+        <w:rPr>
+          <w:lang w:val="en-US"/>
+        </w:rPr>
+        <w:t xml:space="preserve">CNN: train/test split: 80/20; Adam; lr5x10E-4; </w:t>
+      </w:r>
+      <w:r>
+        <w:rPr>
+          <w:lang w:val="en-US"/>
+        </w:rPr>
+        <w:t>mini</w:t>
+      </w:r>
+      <w:r>
+        <w:rPr>
+          <w:lang w:val="en-US"/>
+        </w:rPr>
+        <w:t>batch</w:t>
+      </w:r>
+      <w:r>
+        <w:rPr>
+          <w:lang w:val="en-US"/>
+        </w:rPr>
+        <w:t xml:space="preserve"> </w:t>
+      </w:r>
+      <w:r>
+        <w:rPr>
+          <w:lang w:val="en-US"/>
+        </w:rPr>
+        <w:t xml:space="preserve">size=64; epoch=380; </w:t>
+      </w:r>
+      <w:r>
+        <w:rPr>
+          <w:lang w:val="en-US"/>
+        </w:rPr>
+        <w:t>input: 144x144x2, 216x216x2, 144x144x1, output 70; up to 5 convolution layers, up to 3 fully connected layers each 100 neurons</w:t>
+      </w:r>
+    </w:p>
+    <w:p>
+      <w:pPr>
         <w:ind w:left="720"/>
         <w:rPr>
           <w:lang w:val="en-US"/>
         </w:rPr>
       </w:pPr>
-      <w:r>
-        <w:rPr>
-          <w:lang w:val="en-US"/>
-        </w:rPr>
-        <w:t>MLP (Multi Layer Perceptron), Pytorch, Adam, batch size 128, lr0.003, training epoch 300, error order 10E-5</w:t>
-      </w:r>
     </w:p>
     <w:sectPr>
       <w:pgSz w:w="11906" w:h="16838"/>

</xml_diff>